<commit_message>
Part 3 Start: Added WPF Main Menu
</commit_message>
<xml_diff>
--- a/GitHub Commits.docx
+++ b/GitHub Commits.docx
@@ -10,6 +10,7 @@
           <w:docPartUnique/>
         </w:docPartObj>
       </w:sdtPr>
+      <w:sdtEndPr/>
       <w:sdtContent>
         <w:p>
           <w:r>
@@ -358,6 +359,7 @@
                                   <w:dataBinding w:prefixMappings="xmlns:ns0='http://purl.org/dc/elements/1.1/' xmlns:ns1='http://schemas.openxmlformats.org/package/2006/metadata/core-properties' " w:xpath="/ns1:coreProperties[1]/ns0:creator[1]" w:storeItemID="{6C3C8BC8-F283-45AE-878A-BAB7291924A1}"/>
                                   <w:text/>
                                 </w:sdtPr>
+                                <w:sdtEndPr/>
                                 <w:sdtContent>
                                   <w:p>
                                     <w:pPr>
@@ -404,6 +406,7 @@
                                     <w:dataBinding w:prefixMappings="xmlns:ns0='http://schemas.microsoft.com/office/2006/coverPageProps' " w:xpath="/ns0:CoverPageProperties[1]/ns0:CompanyEmail[1]" w:storeItemID="{55AF091B-3C7A-41E3-B477-F2FDAA23CFDA}"/>
                                     <w:text/>
                                   </w:sdtPr>
+                                  <w:sdtEndPr/>
                                   <w:sdtContent>
                                     <w:r>
                                       <w:rPr>
@@ -602,6 +605,7 @@
                                   <w:dataBinding w:prefixMappings="xmlns:ns0='http://schemas.microsoft.com/office/2006/coverPageProps' " w:xpath="/ns0:CoverPageProperties[1]/ns0:Abstract[1]" w:storeItemID="{55AF091B-3C7A-41E3-B477-F2FDAA23CFDA}"/>
                                   <w:text w:multiLine="1"/>
                                 </w:sdtPr>
+                                <w:sdtEndPr/>
                                 <w:sdtContent>
                                   <w:p>
                                     <w:pPr>
@@ -811,6 +815,7 @@
                                   <w:dataBinding w:prefixMappings="xmlns:ns0='http://purl.org/dc/elements/1.1/' xmlns:ns1='http://schemas.openxmlformats.org/package/2006/metadata/core-properties' " w:xpath="/ns1:coreProperties[1]/ns0:subject[1]" w:storeItemID="{6C3C8BC8-F283-45AE-878A-BAB7291924A1}"/>
                                   <w:text/>
                                 </w:sdtPr>
+                                <w:sdtEndPr/>
                                 <w:sdtContent>
                                   <w:p>
                                     <w:pPr>
@@ -953,6 +958,13 @@
     <w:p/>
     <w:sdt>
       <w:sdtPr>
+        <w:rPr>
+          <w:rFonts w:asciiTheme="minorHAnsi" w:eastAsiaTheme="minorHAnsi" w:hAnsiTheme="minorHAnsi" w:cstheme="minorBidi"/>
+          <w:color w:val="auto"/>
+          <w:sz w:val="22"/>
+          <w:szCs w:val="22"/>
+          <w:lang w:val="en-ZA"/>
+        </w:rPr>
         <w:id w:val="-1208106158"/>
         <w:docPartObj>
           <w:docPartGallery w:val="Table of Contents"/>
@@ -961,14 +973,9 @@
       </w:sdtPr>
       <w:sdtEndPr>
         <w:rPr>
-          <w:rFonts w:asciiTheme="minorHAnsi" w:eastAsiaTheme="minorHAnsi" w:hAnsiTheme="minorHAnsi" w:cstheme="minorBidi"/>
           <w:b/>
           <w:bCs/>
           <w:noProof/>
-          <w:color w:val="auto"/>
-          <w:sz w:val="22"/>
-          <w:szCs w:val="22"/>
-          <w:lang w:val="en-ZA"/>
         </w:rPr>
       </w:sdtEndPr>
       <w:sdtContent>
@@ -1081,13 +1088,23 @@
       <w:bookmarkStart w:id="0" w:name="_Toc133601911"/>
       <w:r>
         <w:lastRenderedPageBreak/>
-        <w:t>GitHub Commits with Tag:</w:t>
+        <w:t xml:space="preserve">GitHub Commits with </w:t>
+      </w:r>
+      <w:r>
+        <w:t xml:space="preserve">Part 1 </w:t>
+      </w:r>
+      <w:r>
+        <w:t>Tag:</w:t>
       </w:r>
       <w:bookmarkEnd w:id="0"/>
     </w:p>
     <w:p/>
     <w:p>
       <w:r>
+        <w:rPr>
+          <w:noProof/>
+          <w:lang w:eastAsia="en-ZA"/>
+        </w:rPr>
         <w:drawing>
           <wp:anchor distT="0" distB="0" distL="114300" distR="114300" simplePos="0" relativeHeight="251664384" behindDoc="0" locked="0" layoutInCell="1" allowOverlap="1">
             <wp:simplePos x="0" y="0"/>
@@ -1145,6 +1162,10 @@
         </w:drawing>
       </w:r>
       <w:r>
+        <w:rPr>
+          <w:noProof/>
+          <w:lang w:eastAsia="en-ZA"/>
+        </w:rPr>
         <w:drawing>
           <wp:anchor distT="0" distB="0" distL="114300" distR="114300" simplePos="0" relativeHeight="251663360" behindDoc="0" locked="0" layoutInCell="1" allowOverlap="1">
             <wp:simplePos x="0" y="0"/>
@@ -1203,9 +1224,141 @@
       </w:r>
     </w:p>
     <w:p/>
+    <w:p/>
+    <w:p/>
+    <w:p>
+      <w:pPr>
+        <w:pStyle w:val="Heading1"/>
+      </w:pPr>
+      <w:r>
+        <w:lastRenderedPageBreak/>
+        <w:drawing>
+          <wp:anchor distT="0" distB="0" distL="114300" distR="114300" simplePos="0" relativeHeight="251665408" behindDoc="0" locked="0" layoutInCell="1" allowOverlap="1">
+            <wp:simplePos x="0" y="0"/>
+            <wp:positionH relativeFrom="column">
+              <wp:posOffset>-942564</wp:posOffset>
+            </wp:positionH>
+            <wp:positionV relativeFrom="paragraph">
+              <wp:posOffset>295275</wp:posOffset>
+            </wp:positionV>
+            <wp:extent cx="7570800" cy="4565462"/>
+            <wp:effectExtent l="0" t="0" r="0" b="6985"/>
+            <wp:wrapNone/>
+            <wp:docPr id="3" name="Picture 3"/>
+            <wp:cNvGraphicFramePr>
+              <a:graphicFrameLocks xmlns:a="http://schemas.openxmlformats.org/drawingml/2006/main" noChangeAspect="1"/>
+            </wp:cNvGraphicFramePr>
+            <a:graphic xmlns:a="http://schemas.openxmlformats.org/drawingml/2006/main">
+              <a:graphicData uri="http://schemas.openxmlformats.org/drawingml/2006/picture">
+                <pic:pic xmlns:pic="http://schemas.openxmlformats.org/drawingml/2006/picture">
+                  <pic:nvPicPr>
+                    <pic:cNvPr id="1" name=""/>
+                    <pic:cNvPicPr/>
+                  </pic:nvPicPr>
+                  <pic:blipFill>
+                    <a:blip r:embed="rId9">
+                      <a:extLst>
+                        <a:ext uri="{28A0092B-C50C-407E-A947-70E740481C1C}">
+                          <a14:useLocalDpi xmlns:a14="http://schemas.microsoft.com/office/drawing/2010/main" val="0"/>
+                        </a:ext>
+                      </a:extLst>
+                    </a:blip>
+                    <a:stretch>
+                      <a:fillRect/>
+                    </a:stretch>
+                  </pic:blipFill>
+                  <pic:spPr>
+                    <a:xfrm>
+                      <a:off x="0" y="0"/>
+                      <a:ext cx="7570800" cy="4565462"/>
+                    </a:xfrm>
+                    <a:prstGeom prst="rect">
+                      <a:avLst/>
+                    </a:prstGeom>
+                  </pic:spPr>
+                </pic:pic>
+              </a:graphicData>
+            </a:graphic>
+            <wp14:sizeRelH relativeFrom="page">
+              <wp14:pctWidth>0</wp14:pctWidth>
+            </wp14:sizeRelH>
+            <wp14:sizeRelV relativeFrom="page">
+              <wp14:pctHeight>0</wp14:pctHeight>
+            </wp14:sizeRelV>
+          </wp:anchor>
+        </w:drawing>
+      </w:r>
+      <w:r>
+        <w:t xml:space="preserve">GitHub Commits with </w:t>
+      </w:r>
+      <w:r>
+        <w:t>Part 2</w:t>
+      </w:r>
+      <w:r>
+        <w:t xml:space="preserve"> Tag:</w:t>
+      </w:r>
+    </w:p>
+    <w:p/>
     <w:p>
       <w:bookmarkStart w:id="1" w:name="_GoBack"/>
       <w:bookmarkEnd w:id="1"/>
+      <w:r>
+        <w:drawing>
+          <wp:anchor distT="0" distB="0" distL="114300" distR="114300" simplePos="0" relativeHeight="251666432" behindDoc="0" locked="0" layoutInCell="1" allowOverlap="1">
+            <wp:simplePos x="0" y="0"/>
+            <wp:positionH relativeFrom="column">
+              <wp:posOffset>-895350</wp:posOffset>
+            </wp:positionH>
+            <wp:positionV relativeFrom="paragraph">
+              <wp:posOffset>3990340</wp:posOffset>
+            </wp:positionV>
+            <wp:extent cx="7522845" cy="4743450"/>
+            <wp:effectExtent l="0" t="0" r="1905" b="0"/>
+            <wp:wrapNone/>
+            <wp:docPr id="4" name="Picture 4"/>
+            <wp:cNvGraphicFramePr>
+              <a:graphicFrameLocks xmlns:a="http://schemas.openxmlformats.org/drawingml/2006/main" noChangeAspect="1"/>
+            </wp:cNvGraphicFramePr>
+            <a:graphic xmlns:a="http://schemas.openxmlformats.org/drawingml/2006/main">
+              <a:graphicData uri="http://schemas.openxmlformats.org/drawingml/2006/picture">
+                <pic:pic xmlns:pic="http://schemas.openxmlformats.org/drawingml/2006/picture">
+                  <pic:nvPicPr>
+                    <pic:cNvPr id="1" name=""/>
+                    <pic:cNvPicPr/>
+                  </pic:nvPicPr>
+                  <pic:blipFill>
+                    <a:blip r:embed="rId10">
+                      <a:extLst>
+                        <a:ext uri="{28A0092B-C50C-407E-A947-70E740481C1C}">
+                          <a14:useLocalDpi xmlns:a14="http://schemas.microsoft.com/office/drawing/2010/main" val="0"/>
+                        </a:ext>
+                      </a:extLst>
+                    </a:blip>
+                    <a:stretch>
+                      <a:fillRect/>
+                    </a:stretch>
+                  </pic:blipFill>
+                  <pic:spPr>
+                    <a:xfrm>
+                      <a:off x="0" y="0"/>
+                      <a:ext cx="7522845" cy="4743450"/>
+                    </a:xfrm>
+                    <a:prstGeom prst="rect">
+                      <a:avLst/>
+                    </a:prstGeom>
+                  </pic:spPr>
+                </pic:pic>
+              </a:graphicData>
+            </a:graphic>
+            <wp14:sizeRelH relativeFrom="page">
+              <wp14:pctWidth>0</wp14:pctWidth>
+            </wp14:sizeRelH>
+            <wp14:sizeRelV relativeFrom="page">
+              <wp14:pctHeight>0</wp14:pctHeight>
+            </wp14:sizeRelV>
+          </wp:anchor>
+        </w:drawing>
+      </w:r>
     </w:p>
     <w:sectPr>
       <w:pgSz w:w="11906" w:h="16838"/>
@@ -2006,7 +2159,7 @@
 </file>
 
 <file path=customXml/itemProps1.xml><?xml version="1.0" encoding="utf-8"?>
-<ds:datastoreItem xmlns:ds="http://schemas.openxmlformats.org/officeDocument/2006/customXml" ds:itemID="{73116BAF-2B7D-42AD-A487-D2C04C7E0DA3}">
+<ds:datastoreItem xmlns:ds="http://schemas.openxmlformats.org/officeDocument/2006/customXml" ds:itemID="{08FDF3EF-5C5A-4753-BAD8-899EE440185E}">
   <ds:schemaRefs>
     <ds:schemaRef ds:uri="http://schemas.openxmlformats.org/officeDocument/2006/bibliography"/>
   </ds:schemaRefs>

</xml_diff>